<commit_message>
Prestashop 1.4, 1.5, 1.6
</commit_message>
<xml_diff>
--- a/documentacion.docx
+++ b/documentacion.docx
@@ -1435,6 +1435,7 @@
           <w:rFonts w:ascii="Garamond" w:eastAsia="Garamond" w:hAnsi="Garamond" w:cs="Garamond"/>
           <w:sz w:val="20"/>
           <w:szCs w:val="20"/>
+          <w:u w:val="single"/>
           <w:lang w:val="es-ES"/>
         </w:rPr>
       </w:pPr>
@@ -1455,29 +1456,28 @@
           <w:u w:val="single"/>
           <w:lang w:val="es-ES"/>
         </w:rPr>
-        <w:t>mó</w:t>
+        <w:t>módulo</w:t>
+      </w:r>
+      <w:r>
+        <w:rPr>
+          <w:rFonts w:ascii="Garamond" w:eastAsia="Garamond" w:hAnsi="Garamond" w:cs="Garamond"/>
+          <w:sz w:val="20"/>
+          <w:szCs w:val="20"/>
+          <w:lang w:val="es-ES"/>
+        </w:rPr>
+        <w:t xml:space="preserve"> </w:t>
+      </w:r>
+      <w:r>
+        <w:rPr>
+          <w:rFonts w:ascii="Garamond" w:eastAsia="Garamond" w:hAnsi="Garamond" w:cs="Garamond"/>
+          <w:sz w:val="20"/>
+          <w:szCs w:val="20"/>
+          <w:lang w:val="es-ES"/>
+        </w:rPr>
+        <w:t>es compatible con PrestaShop 1.4 a PrestaShop 1.6</w:t>
       </w:r>
       <w:bookmarkStart w:id="0" w:name="_GoBack"/>
       <w:bookmarkEnd w:id="0"/>
-      <w:r>
-        <w:rPr>
-          <w:rFonts w:ascii="Garamond" w:eastAsia="Garamond" w:hAnsi="Garamond" w:cs="Garamond"/>
-          <w:sz w:val="20"/>
-          <w:szCs w:val="20"/>
-          <w:u w:val="single"/>
-          <w:lang w:val="es-ES"/>
-        </w:rPr>
-        <w:t>dulo</w:t>
-      </w:r>
-      <w:r>
-        <w:rPr>
-          <w:rFonts w:ascii="Garamond" w:eastAsia="Garamond" w:hAnsi="Garamond" w:cs="Garamond"/>
-          <w:sz w:val="20"/>
-          <w:szCs w:val="20"/>
-          <w:lang w:val="es-ES"/>
-        </w:rPr>
-        <w:t xml:space="preserve"> es compatible con PrestaShop 1.7</w:t>
-      </w:r>
     </w:p>
     <w:p>
       <w:pPr>

</xml_diff>